<commit_message>
bilingual resumes and more cover letters
</commit_message>
<xml_diff>
--- a/Cover Letters/CoverLetter_base.docx
+++ b/Cover Letters/CoverLetter_base.docx
@@ -1,6 +1,6 @@
 
 <file path=word/document.xml><?xml version="1.0" encoding="utf-8"?>
-<w:document xmlns:wpc="http://schemas.microsoft.com/office/word/2010/wordprocessingCanvas" xmlns:cx="http://schemas.microsoft.com/office/drawing/2014/chartex" xmlns:cx1="http://schemas.microsoft.com/office/drawing/2015/9/8/chartex" xmlns:cx2="http://schemas.microsoft.com/office/drawing/2015/10/21/chartex" xmlns:cx3="http://schemas.microsoft.com/office/drawing/2016/5/9/chartex" xmlns:cx4="http://schemas.microsoft.com/office/drawing/2016/5/10/chartex" xmlns:cx5="http://schemas.microsoft.com/office/drawing/2016/5/11/chartex" xmlns:cx6="http://schemas.microsoft.com/office/drawing/2016/5/12/chartex" xmlns:cx7="http://schemas.microsoft.com/office/drawing/2016/5/13/chartex" xmlns:cx8="http://schemas.microsoft.com/office/drawing/2016/5/14/chartex" xmlns:mc="http://schemas.openxmlformats.org/markup-compatibility/2006" xmlns:aink="http://schemas.microsoft.com/office/drawing/2016/ink" xmlns:am3d="http://schemas.microsoft.com/office/drawing/2017/model3d" xmlns:o="urn:schemas-microsoft-com:office:office" xmlns:r="http://schemas.openxmlformats.org/officeDocument/2006/relationships" xmlns:m="http://schemas.openxmlformats.org/officeDocument/2006/math" xmlns:v="urn:schemas-microsoft-com:vml" xmlns:wp14="http://schemas.microsoft.com/office/word/2010/wordprocessingDrawing" xmlns:wp="http://schemas.openxmlformats.org/drawingml/2006/wordprocessingDrawing" xmlns:w10="urn:schemas-microsoft-com:office:word" xmlns:w="http://schemas.openxmlformats.org/wordprocessingml/2006/main" xmlns:w14="http://schemas.microsoft.com/office/word/2010/wordml" xmlns:w15="http://schemas.microsoft.com/office/word/2012/wordml" xmlns:w16cex="http://schemas.microsoft.com/office/word/2018/wordml/cex" xmlns:w16cid="http://schemas.microsoft.com/office/word/2016/wordml/cid" xmlns:w16="http://schemas.microsoft.com/office/word/2018/wordml" xmlns:w16sdtdh="http://schemas.microsoft.com/office/word/2020/wordml/sdtdatahash" xmlns:w16se="http://schemas.microsoft.com/office/word/2015/wordml/symex" xmlns:wpg="http://schemas.microsoft.com/office/word/2010/wordprocessingGroup" xmlns:wpi="http://schemas.microsoft.com/office/word/2010/wordprocessingInk" xmlns:wne="http://schemas.microsoft.com/office/word/2006/wordml" xmlns:wps="http://schemas.microsoft.com/office/word/2010/wordprocessingShape" mc:Ignorable="w14 w15 w16se w16cid w16 w16cex w16sdtdh wp14">
+<w:document xmlns:wpc="http://schemas.microsoft.com/office/word/2010/wordprocessingCanvas" xmlns:cx="http://schemas.microsoft.com/office/drawing/2014/chartex" xmlns:cx1="http://schemas.microsoft.com/office/drawing/2015/9/8/chartex" xmlns:cx2="http://schemas.microsoft.com/office/drawing/2015/10/21/chartex" xmlns:cx3="http://schemas.microsoft.com/office/drawing/2016/5/9/chartex" xmlns:cx4="http://schemas.microsoft.com/office/drawing/2016/5/10/chartex" xmlns:cx5="http://schemas.microsoft.com/office/drawing/2016/5/11/chartex" xmlns:cx6="http://schemas.microsoft.com/office/drawing/2016/5/12/chartex" xmlns:cx7="http://schemas.microsoft.com/office/drawing/2016/5/13/chartex" xmlns:cx8="http://schemas.microsoft.com/office/drawing/2016/5/14/chartex" xmlns:mc="http://schemas.openxmlformats.org/markup-compatibility/2006" xmlns:aink="http://schemas.microsoft.com/office/drawing/2016/ink" xmlns:am3d="http://schemas.microsoft.com/office/drawing/2017/model3d" xmlns:o="urn:schemas-microsoft-com:office:office" xmlns:oel="http://schemas.microsoft.com/office/2019/extlst" xmlns:r="http://schemas.openxmlformats.org/officeDocument/2006/relationships" xmlns:m="http://schemas.openxmlformats.org/officeDocument/2006/math" xmlns:v="urn:schemas-microsoft-com:vml" xmlns:wp14="http://schemas.microsoft.com/office/word/2010/wordprocessingDrawing" xmlns:wp="http://schemas.openxmlformats.org/drawingml/2006/wordprocessingDrawing" xmlns:w10="urn:schemas-microsoft-com:office:word" xmlns:w="http://schemas.openxmlformats.org/wordprocessingml/2006/main" xmlns:w14="http://schemas.microsoft.com/office/word/2010/wordml" xmlns:w15="http://schemas.microsoft.com/office/word/2012/wordml" xmlns:w16cex="http://schemas.microsoft.com/office/word/2018/wordml/cex" xmlns:w16cid="http://schemas.microsoft.com/office/word/2016/wordml/cid" xmlns:w16="http://schemas.microsoft.com/office/word/2018/wordml" xmlns:w16sdtdh="http://schemas.microsoft.com/office/word/2020/wordml/sdtdatahash" xmlns:w16se="http://schemas.microsoft.com/office/word/2015/wordml/symex" xmlns:wpg="http://schemas.microsoft.com/office/word/2010/wordprocessingGroup" xmlns:wpi="http://schemas.microsoft.com/office/word/2010/wordprocessingInk" xmlns:wne="http://schemas.microsoft.com/office/word/2006/wordml" xmlns:wps="http://schemas.microsoft.com/office/word/2010/wordprocessingShape" mc:Ignorable="w14 w15 w16se w16cid w16 w16cex w16sdtdh wp14">
   <w:body>
     <w:p>
       <w:pPr>
@@ -155,7 +155,13 @@
               <w:rPr>
                 <w:color w:val="1F497D" w:themeColor="text2"/>
               </w:rPr>
-              <w:t>Aspiring Software Developer</w:t>
+              <w:t xml:space="preserve">Bilingual </w:t>
+            </w:r>
+            <w:r>
+              <w:rPr>
+                <w:color w:val="1F497D" w:themeColor="text2"/>
+              </w:rPr>
+              <w:t>Software Developer</w:t>
             </w:r>
           </w:p>
           <w:p>
@@ -233,7 +239,7 @@
               <w:spacing w:before="0"/>
             </w:pPr>
             <w:r>
-              <w:t>M5S3A6</w:t>
+              <w:t>M5S</w:t>
             </w:r>
           </w:p>
           <w:p>
@@ -407,33 +413,19 @@
               <w:rPr>
                 <w:color w:val="666666"/>
               </w:rPr>
-              <w:t>29</w:t>
+              <w:t>22 January</w:t>
             </w:r>
             <w:r>
               <w:rPr>
                 <w:color w:val="666666"/>
               </w:rPr>
-              <w:t xml:space="preserve"> </w:t>
-            </w:r>
-            <w:proofErr w:type="gramStart"/>
+              <w:t>, 202</w:t>
+            </w:r>
             <w:r>
               <w:rPr>
                 <w:color w:val="666666"/>
               </w:rPr>
-              <w:t>October</w:t>
-            </w:r>
-            <w:r>
-              <w:rPr>
-                <w:color w:val="666666"/>
-              </w:rPr>
-              <w:t>,</w:t>
-            </w:r>
-            <w:proofErr w:type="gramEnd"/>
-            <w:r>
-              <w:rPr>
-                <w:color w:val="666666"/>
-              </w:rPr>
-              <w:t xml:space="preserve"> 2021</w:t>
+              <w:t>4</w:t>
             </w:r>
           </w:p>
           <w:p>

</xml_diff>